<commit_message>
bugs fixed, running properly.. + topic extraction
1) simplified context detection.
2) added my version of heading extraction and topic modeling.
3) all working fine.
4) try to test and find new errors.
5) scroll below not working.
</commit_message>
<xml_diff>
--- a/Integrated Text Editor.docx
+++ b/Integrated Text Editor.docx
@@ -277,17 +277,7 @@
           <w:sz w:val="24"/>
           <w:szCs w:val="24"/>
         </w:rPr>
-        <w:t xml:space="preserve"> to make the most appropriate choice</w:t>
-      </w:r>
-      <w:bookmarkStart w:id="0" w:name="_GoBack"/>
-      <w:bookmarkEnd w:id="0"/>
-      <w:r>
-        <w:rPr>
-          <w:rFonts w:ascii="Segoe UI Semilight" w:hAnsi="Segoe UI Semilight" w:cs="Segoe UI Semilight"/>
-          <w:sz w:val="24"/>
-          <w:szCs w:val="24"/>
-        </w:rPr>
-        <w:t xml:space="preserve"> of correction.</w:t>
+        <w:t xml:space="preserve"> to make the most appropriate choice of correction.</w:t>
       </w:r>
     </w:p>
     <w:p>
@@ -413,13 +403,168 @@
         </w:rPr>
         <w:t>Context Recognition: To provide search links to the user to arrange for the privilege of easily searching for additional information on text being typed.</w:t>
       </w:r>
-    </w:p>
-    <w:p>
-      <w:pPr>
-        <w:rPr>
-          <w:rFonts w:ascii="Segoe UI Semilight" w:hAnsi="Segoe UI Semilight" w:cs="Segoe UI Semilight"/>
-        </w:rPr>
-      </w:pPr>
+      <w:r>
+        <w:rPr>
+          <w:rFonts w:ascii="Segoe UI Semilight" w:hAnsi="Segoe UI Semilight" w:cs="Segoe UI Semilight"/>
+          <w:sz w:val="24"/>
+          <w:szCs w:val="24"/>
+        </w:rPr>
+        <w:t xml:space="preserve"> This requires text analysis, topic modeling, and keyword extraction.</w:t>
+      </w:r>
+    </w:p>
+    <w:p>
+      <w:pPr>
+        <w:pStyle w:val="ListParagraph"/>
+        <w:numPr>
+          <w:ilvl w:val="1"/>
+          <w:numId w:val="2"/>
+        </w:numPr>
+        <w:rPr>
+          <w:rFonts w:ascii="Segoe UI Semilight" w:hAnsi="Segoe UI Semilight" w:cs="Segoe UI Semilight"/>
+          <w:sz w:val="24"/>
+          <w:szCs w:val="24"/>
+        </w:rPr>
+      </w:pPr>
+      <w:r>
+        <w:rPr>
+          <w:rFonts w:ascii="Segoe UI Semilight" w:hAnsi="Segoe UI Semilight" w:cs="Segoe UI Semilight"/>
+          <w:sz w:val="24"/>
+          <w:szCs w:val="24"/>
+        </w:rPr>
+        <w:t xml:space="preserve">Detection using keyword mapping, and </w:t>
+      </w:r>
+    </w:p>
+    <w:p>
+      <w:pPr>
+        <w:pStyle w:val="ListParagraph"/>
+        <w:numPr>
+          <w:ilvl w:val="2"/>
+          <w:numId w:val="2"/>
+        </w:numPr>
+        <w:rPr>
+          <w:rFonts w:ascii="Segoe UI Semilight" w:hAnsi="Segoe UI Semilight" w:cs="Segoe UI Semilight"/>
+          <w:sz w:val="24"/>
+          <w:szCs w:val="24"/>
+        </w:rPr>
+      </w:pPr>
+      <w:r>
+        <w:rPr>
+          <w:rFonts w:ascii="Segoe UI Semilight" w:hAnsi="Segoe UI Semilight" w:cs="Segoe UI Semilight"/>
+          <w:sz w:val="24"/>
+          <w:szCs w:val="24"/>
+        </w:rPr>
+        <w:t>Letter Detection</w:t>
+      </w:r>
+    </w:p>
+    <w:p>
+      <w:pPr>
+        <w:pStyle w:val="ListParagraph"/>
+        <w:numPr>
+          <w:ilvl w:val="2"/>
+          <w:numId w:val="2"/>
+        </w:numPr>
+        <w:rPr>
+          <w:rFonts w:ascii="Segoe UI Semilight" w:hAnsi="Segoe UI Semilight" w:cs="Segoe UI Semilight"/>
+          <w:sz w:val="24"/>
+          <w:szCs w:val="24"/>
+        </w:rPr>
+      </w:pPr>
+      <w:r>
+        <w:rPr>
+          <w:rFonts w:ascii="Segoe UI Semilight" w:hAnsi="Segoe UI Semilight" w:cs="Segoe UI Semilight"/>
+          <w:sz w:val="24"/>
+          <w:szCs w:val="24"/>
+        </w:rPr>
+        <w:t>Resume Detection</w:t>
+      </w:r>
+    </w:p>
+    <w:p>
+      <w:pPr>
+        <w:pStyle w:val="ListParagraph"/>
+        <w:numPr>
+          <w:ilvl w:val="2"/>
+          <w:numId w:val="2"/>
+        </w:numPr>
+        <w:rPr>
+          <w:rFonts w:ascii="Segoe UI Semilight" w:hAnsi="Segoe UI Semilight" w:cs="Segoe UI Semilight"/>
+          <w:sz w:val="24"/>
+          <w:szCs w:val="24"/>
+        </w:rPr>
+      </w:pPr>
+      <w:r>
+        <w:rPr>
+          <w:rFonts w:ascii="Segoe UI Semilight" w:hAnsi="Segoe UI Semilight" w:cs="Segoe UI Semilight"/>
+          <w:sz w:val="24"/>
+          <w:szCs w:val="24"/>
+        </w:rPr>
+        <w:t>Code Detection</w:t>
+      </w:r>
+    </w:p>
+    <w:p>
+      <w:pPr>
+        <w:pStyle w:val="ListParagraph"/>
+        <w:numPr>
+          <w:ilvl w:val="1"/>
+          <w:numId w:val="2"/>
+        </w:numPr>
+        <w:rPr>
+          <w:rFonts w:ascii="Segoe UI Semilight" w:hAnsi="Segoe UI Semilight" w:cs="Segoe UI Semilight"/>
+          <w:sz w:val="24"/>
+          <w:szCs w:val="24"/>
+        </w:rPr>
+      </w:pPr>
+      <w:r>
+        <w:rPr>
+          <w:rFonts w:ascii="Segoe UI Semilight" w:hAnsi="Segoe UI Semilight" w:cs="Segoe UI Semilight"/>
+          <w:sz w:val="24"/>
+          <w:szCs w:val="24"/>
+        </w:rPr>
+        <w:t>Topic/Keyword Extraction</w:t>
+      </w:r>
+    </w:p>
+    <w:p>
+      <w:pPr>
+        <w:pStyle w:val="ListParagraph"/>
+        <w:numPr>
+          <w:ilvl w:val="2"/>
+          <w:numId w:val="2"/>
+        </w:numPr>
+        <w:rPr>
+          <w:rFonts w:ascii="Segoe UI Semilight" w:hAnsi="Segoe UI Semilight" w:cs="Segoe UI Semilight"/>
+          <w:sz w:val="24"/>
+          <w:szCs w:val="24"/>
+        </w:rPr>
+      </w:pPr>
+      <w:r>
+        <w:rPr>
+          <w:rFonts w:ascii="Segoe UI Semilight" w:hAnsi="Segoe UI Semilight" w:cs="Segoe UI Semilight"/>
+          <w:sz w:val="24"/>
+          <w:szCs w:val="24"/>
+        </w:rPr>
+        <w:t>Essay theme</w:t>
+      </w:r>
+    </w:p>
+    <w:p>
+      <w:pPr>
+        <w:pStyle w:val="ListParagraph"/>
+        <w:numPr>
+          <w:ilvl w:val="2"/>
+          <w:numId w:val="2"/>
+        </w:numPr>
+        <w:rPr>
+          <w:rFonts w:ascii="Segoe UI Semilight" w:hAnsi="Segoe UI Semilight" w:cs="Segoe UI Semilight"/>
+        </w:rPr>
+      </w:pPr>
+      <w:r>
+        <w:rPr>
+          <w:rFonts w:ascii="Segoe UI Semilight" w:hAnsi="Segoe UI Semilight" w:cs="Segoe UI Semilight"/>
+          <w:sz w:val="24"/>
+          <w:szCs w:val="24"/>
+        </w:rPr>
+        <w:t>Word Frequency Analysis</w:t>
+      </w:r>
+      <w:bookmarkStart w:id="0" w:name="_GoBack"/>
+      <w:bookmarkEnd w:id="0"/>
     </w:p>
     <w:sectPr>
       <w:pgSz w:w="12240" w:h="15840"/>
@@ -458,7 +603,7 @@
         <w:ind w:left="1440" w:hanging="360"/>
       </w:pPr>
     </w:lvl>
-    <w:lvl w:ilvl="2" w:tplc="0409001B" w:tentative="1">
+    <w:lvl w:ilvl="2" w:tplc="0409001B">
       <w:start w:val="1"/>
       <w:numFmt w:val="lowerRoman"/>
       <w:lvlText w:val="%3."/>

</xml_diff>

<commit_message>
1st draft of topic extraction
</commit_message>
<xml_diff>
--- a/Integrated Text Editor.docx
+++ b/Integrated Text Editor.docx
@@ -189,25 +189,7 @@
           <w:sz w:val="24"/>
           <w:szCs w:val="24"/>
         </w:rPr>
-        <w:t xml:space="preserve">Generating candidates of the misspelt word, using </w:t>
-      </w:r>
-      <w:proofErr w:type="spellStart"/>
-      <w:r>
-        <w:rPr>
-          <w:rFonts w:ascii="Segoe UI Semilight" w:hAnsi="Segoe UI Semilight" w:cs="Segoe UI Semilight"/>
-          <w:sz w:val="24"/>
-          <w:szCs w:val="24"/>
-        </w:rPr>
-        <w:t>Levenstein’s</w:t>
-      </w:r>
-      <w:proofErr w:type="spellEnd"/>
-      <w:r>
-        <w:rPr>
-          <w:rFonts w:ascii="Segoe UI Semilight" w:hAnsi="Segoe UI Semilight" w:cs="Segoe UI Semilight"/>
-          <w:sz w:val="24"/>
-          <w:szCs w:val="24"/>
-        </w:rPr>
-        <w:t xml:space="preserve"> Edit Distance Model (incorporated an edit distance of 2). </w:t>
+        <w:t xml:space="preserve">Generating candidates of the misspelt word, using Levenstein’s Edit Distance Model (incorporated an edit distance of 2). </w:t>
       </w:r>
     </w:p>
     <w:p>
@@ -299,43 +281,73 @@
           <w:sz w:val="24"/>
           <w:szCs w:val="24"/>
         </w:rPr>
-        <w:t>Bayesian Model for word segmentation: ‘</w:t>
-      </w:r>
-      <w:proofErr w:type="spellStart"/>
-      <w:r>
-        <w:rPr>
-          <w:rFonts w:ascii="Segoe UI Semilight" w:hAnsi="Segoe UI Semilight" w:cs="Segoe UI Semilight"/>
-          <w:sz w:val="24"/>
-          <w:szCs w:val="24"/>
-        </w:rPr>
-        <w:t>iloveindia</w:t>
-      </w:r>
-      <w:proofErr w:type="spellEnd"/>
-      <w:r>
-        <w:rPr>
-          <w:rFonts w:ascii="Segoe UI Semilight" w:hAnsi="Segoe UI Semilight" w:cs="Segoe UI Semilight"/>
-          <w:sz w:val="24"/>
-          <w:szCs w:val="24"/>
-        </w:rPr>
-        <w:t xml:space="preserve">’ to ‘I love </w:t>
-      </w:r>
-      <w:proofErr w:type="spellStart"/>
-      <w:r>
-        <w:rPr>
-          <w:rFonts w:ascii="Segoe UI Semilight" w:hAnsi="Segoe UI Semilight" w:cs="Segoe UI Semilight"/>
-          <w:sz w:val="24"/>
-          <w:szCs w:val="24"/>
-        </w:rPr>
-        <w:t>india</w:t>
-      </w:r>
-      <w:proofErr w:type="spellEnd"/>
-      <w:r>
-        <w:rPr>
-          <w:rFonts w:ascii="Segoe UI Semilight" w:hAnsi="Segoe UI Semilight" w:cs="Segoe UI Semilight"/>
-          <w:sz w:val="24"/>
-          <w:szCs w:val="24"/>
-        </w:rPr>
-        <w:t>’</w:t>
+        <w:t>Bayesian Model for word segmentation: ‘iloveindia’ to ‘I love india’</w:t>
+      </w:r>
+    </w:p>
+    <w:p>
+      <w:pPr>
+        <w:pStyle w:val="ListParagraph"/>
+        <w:numPr>
+          <w:ilvl w:val="1"/>
+          <w:numId w:val="2"/>
+        </w:numPr>
+        <w:rPr>
+          <w:rFonts w:ascii="Segoe UI Semilight" w:hAnsi="Segoe UI Semilight" w:cs="Segoe UI Semilight"/>
+          <w:sz w:val="24"/>
+          <w:szCs w:val="24"/>
+        </w:rPr>
+      </w:pPr>
+      <w:r>
+        <w:rPr>
+          <w:rFonts w:ascii="Segoe UI Semilight" w:hAnsi="Segoe UI Semilight" w:cs="Segoe UI Semilight"/>
+          <w:sz w:val="24"/>
+          <w:szCs w:val="24"/>
+        </w:rPr>
+        <w:t>Add to dictionary.</w:t>
+      </w:r>
+    </w:p>
+    <w:p>
+      <w:pPr>
+        <w:pStyle w:val="ListParagraph"/>
+        <w:numPr>
+          <w:ilvl w:val="1"/>
+          <w:numId w:val="2"/>
+        </w:numPr>
+        <w:rPr>
+          <w:rFonts w:ascii="Segoe UI Semilight" w:hAnsi="Segoe UI Semilight" w:cs="Segoe UI Semilight"/>
+          <w:sz w:val="24"/>
+          <w:szCs w:val="24"/>
+        </w:rPr>
+      </w:pPr>
+      <w:r>
+        <w:rPr>
+          <w:rFonts w:ascii="Segoe UI Semilight" w:hAnsi="Segoe UI Semilight" w:cs="Segoe UI Semilight"/>
+          <w:sz w:val="24"/>
+          <w:szCs w:val="24"/>
+        </w:rPr>
+        <w:t>Underlining of words that are misspelt</w:t>
+      </w:r>
+    </w:p>
+    <w:p>
+      <w:pPr>
+        <w:pStyle w:val="ListParagraph"/>
+        <w:numPr>
+          <w:ilvl w:val="1"/>
+          <w:numId w:val="2"/>
+        </w:numPr>
+        <w:rPr>
+          <w:rFonts w:ascii="Segoe UI Semilight" w:hAnsi="Segoe UI Semilight" w:cs="Segoe UI Semilight"/>
+          <w:sz w:val="24"/>
+          <w:szCs w:val="24"/>
+        </w:rPr>
+      </w:pPr>
+      <w:r>
+        <w:rPr>
+          <w:rFonts w:ascii="Segoe UI Semilight" w:hAnsi="Segoe UI Semilight" w:cs="Segoe UI Semilight"/>
+          <w:sz w:val="24"/>
+          <w:szCs w:val="24"/>
+        </w:rPr>
+        <w:t>Right Click feature, to generate candidate words, if an error exists.</w:t>
       </w:r>
     </w:p>
     <w:p>
@@ -357,75 +369,31 @@
           <w:sz w:val="24"/>
           <w:szCs w:val="24"/>
         </w:rPr>
-        <w:t>Auto-complete: An option that continuously scans for long words and completes them automatically whenever applicable.</w:t>
-      </w:r>
-    </w:p>
-    <w:p>
-      <w:pPr>
-        <w:pStyle w:val="ListParagraph"/>
-        <w:numPr>
-          <w:ilvl w:val="0"/>
-          <w:numId w:val="2"/>
-        </w:numPr>
-        <w:rPr>
-          <w:rFonts w:ascii="Segoe UI Semilight" w:hAnsi="Segoe UI Semilight" w:cs="Segoe UI Semilight"/>
-          <w:sz w:val="24"/>
-          <w:szCs w:val="24"/>
-        </w:rPr>
-      </w:pPr>
-      <w:r>
-        <w:rPr>
-          <w:rFonts w:ascii="Segoe UI Semilight" w:hAnsi="Segoe UI Semilight" w:cs="Segoe UI Semilight"/>
-          <w:sz w:val="24"/>
-          <w:szCs w:val="24"/>
-        </w:rPr>
-        <w:t>Dynamic find: That provides an option to the user to search for regular expressions</w:t>
-      </w:r>
-    </w:p>
-    <w:p>
-      <w:pPr>
-        <w:pStyle w:val="ListParagraph"/>
-        <w:numPr>
-          <w:ilvl w:val="0"/>
-          <w:numId w:val="2"/>
-        </w:numPr>
-        <w:rPr>
-          <w:rFonts w:ascii="Segoe UI Semilight" w:hAnsi="Segoe UI Semilight" w:cs="Segoe UI Semilight"/>
-          <w:sz w:val="24"/>
-          <w:szCs w:val="24"/>
-        </w:rPr>
-      </w:pPr>
-      <w:r>
-        <w:rPr>
-          <w:rFonts w:ascii="Segoe UI Semilight" w:hAnsi="Segoe UI Semilight" w:cs="Segoe UI Semilight"/>
-          <w:sz w:val="24"/>
-          <w:szCs w:val="24"/>
-        </w:rPr>
-        <w:t xml:space="preserve">Context Recognition: To provide search links to the user to arrange for the privilege of easily searching for additional information on </w:t>
-      </w:r>
-      <w:r>
-        <w:rPr>
-          <w:rFonts w:ascii="Segoe UI Semilight" w:hAnsi="Segoe UI Semilight" w:cs="Segoe UI Semilight"/>
-          <w:sz w:val="24"/>
-          <w:szCs w:val="24"/>
-        </w:rPr>
-        <w:t xml:space="preserve">the </w:t>
-      </w:r>
-      <w:r>
-        <w:rPr>
-          <w:rFonts w:ascii="Segoe UI Semilight" w:hAnsi="Segoe UI Semilight" w:cs="Segoe UI Semilight"/>
-          <w:sz w:val="24"/>
-          <w:szCs w:val="24"/>
-        </w:rPr>
-        <w:t>text being typed.</w:t>
-      </w:r>
-      <w:r>
-        <w:rPr>
-          <w:rFonts w:ascii="Segoe UI Semilight" w:hAnsi="Segoe UI Semilight" w:cs="Segoe UI Semilight"/>
-          <w:sz w:val="24"/>
-          <w:szCs w:val="24"/>
-        </w:rPr>
-        <w:t xml:space="preserve"> Th</w:t>
+        <w:t>Word Segmentation</w:t>
+      </w:r>
+      <w:r>
+        <w:rPr>
+          <w:rFonts w:ascii="Segoe UI Semilight" w:hAnsi="Segoe UI Semilight" w:cs="Segoe UI Semilight"/>
+          <w:sz w:val="24"/>
+          <w:szCs w:val="24"/>
+        </w:rPr>
+        <w:t xml:space="preserve">: </w:t>
+      </w:r>
+      <w:r>
+        <w:rPr>
+          <w:rFonts w:ascii="Segoe UI Semilight" w:hAnsi="Segoe UI Semilight" w:cs="Segoe UI Semilight"/>
+          <w:sz w:val="24"/>
+          <w:szCs w:val="24"/>
+        </w:rPr>
+        <w:br/>
+      </w:r>
+      <w:r>
+        <w:rPr>
+          <w:rFonts w:ascii="Segoe UI Semilight" w:hAnsi="Segoe UI Semilight" w:cs="Segoe UI Semilight"/>
+          <w:sz w:val="24"/>
+          <w:szCs w:val="24"/>
+        </w:rPr>
+        <w:t>A live feature</w:t>
       </w:r>
       <w:bookmarkStart w:id="0" w:name="_GoBack"/>
       <w:bookmarkEnd w:id="0"/>
@@ -435,7 +403,113 @@
           <w:sz w:val="24"/>
           <w:szCs w:val="24"/>
         </w:rPr>
-        <w:t>is requires text analysis, topic modeling, and keyword extraction.</w:t>
+        <w:t xml:space="preserve"> </w:t>
+      </w:r>
+      <w:r>
+        <w:rPr>
+          <w:rFonts w:ascii="Segoe UI Semilight" w:hAnsi="Segoe UI Semilight" w:cs="Segoe UI Semilight"/>
+          <w:sz w:val="24"/>
+          <w:szCs w:val="24"/>
+        </w:rPr>
+        <w:t>that check if the user, has missed out spaces between words, and tr</w:t>
+      </w:r>
+      <w:r>
+        <w:rPr>
+          <w:rFonts w:ascii="Segoe UI Semilight" w:hAnsi="Segoe UI Semilight" w:cs="Segoe UI Semilight"/>
+          <w:sz w:val="24"/>
+          <w:szCs w:val="24"/>
+        </w:rPr>
+        <w:t>ies to automatically add spaces.</w:t>
+      </w:r>
+    </w:p>
+    <w:p>
+      <w:pPr>
+        <w:pStyle w:val="ListParagraph"/>
+        <w:numPr>
+          <w:ilvl w:val="0"/>
+          <w:numId w:val="2"/>
+        </w:numPr>
+        <w:rPr>
+          <w:rFonts w:ascii="Segoe UI Semilight" w:hAnsi="Segoe UI Semilight" w:cs="Segoe UI Semilight"/>
+          <w:sz w:val="24"/>
+          <w:szCs w:val="24"/>
+        </w:rPr>
+      </w:pPr>
+      <w:r>
+        <w:rPr>
+          <w:rFonts w:ascii="Segoe UI Semilight" w:hAnsi="Segoe UI Semilight" w:cs="Segoe UI Semilight"/>
+          <w:sz w:val="24"/>
+          <w:szCs w:val="24"/>
+        </w:rPr>
+        <w:t>Auto-complete: An option that continuously scans for long words and completes them automatically whenever applicable.</w:t>
+      </w:r>
+    </w:p>
+    <w:p>
+      <w:pPr>
+        <w:pStyle w:val="ListParagraph"/>
+        <w:numPr>
+          <w:ilvl w:val="0"/>
+          <w:numId w:val="2"/>
+        </w:numPr>
+        <w:rPr>
+          <w:rFonts w:ascii="Segoe UI Semilight" w:hAnsi="Segoe UI Semilight" w:cs="Segoe UI Semilight"/>
+          <w:sz w:val="24"/>
+          <w:szCs w:val="24"/>
+        </w:rPr>
+      </w:pPr>
+      <w:r>
+        <w:rPr>
+          <w:rFonts w:ascii="Segoe UI Semilight" w:hAnsi="Segoe UI Semilight" w:cs="Segoe UI Semilight"/>
+          <w:sz w:val="24"/>
+          <w:szCs w:val="24"/>
+        </w:rPr>
+        <w:t>Dynamic find: That provides an option to the user to search for regular expressions</w:t>
+      </w:r>
+    </w:p>
+    <w:p>
+      <w:pPr>
+        <w:pStyle w:val="ListParagraph"/>
+        <w:numPr>
+          <w:ilvl w:val="0"/>
+          <w:numId w:val="2"/>
+        </w:numPr>
+        <w:rPr>
+          <w:rFonts w:ascii="Segoe UI Semilight" w:hAnsi="Segoe UI Semilight" w:cs="Segoe UI Semilight"/>
+          <w:sz w:val="24"/>
+          <w:szCs w:val="24"/>
+        </w:rPr>
+      </w:pPr>
+      <w:r>
+        <w:rPr>
+          <w:rFonts w:ascii="Segoe UI Semilight" w:hAnsi="Segoe UI Semilight" w:cs="Segoe UI Semilight"/>
+          <w:sz w:val="24"/>
+          <w:szCs w:val="24"/>
+        </w:rPr>
+        <w:t xml:space="preserve">Context Recognition: To provide search links to the user to arrange for the privilege of easily searching for additional information on </w:t>
+      </w:r>
+      <w:r>
+        <w:rPr>
+          <w:rFonts w:ascii="Segoe UI Semilight" w:hAnsi="Segoe UI Semilight" w:cs="Segoe UI Semilight"/>
+          <w:sz w:val="24"/>
+          <w:szCs w:val="24"/>
+        </w:rPr>
+        <w:t xml:space="preserve">the </w:t>
+      </w:r>
+      <w:r>
+        <w:rPr>
+          <w:rFonts w:ascii="Segoe UI Semilight" w:hAnsi="Segoe UI Semilight" w:cs="Segoe UI Semilight"/>
+          <w:sz w:val="24"/>
+          <w:szCs w:val="24"/>
+        </w:rPr>
+        <w:t>text being typed.</w:t>
+      </w:r>
+      <w:r>
+        <w:rPr>
+          <w:rFonts w:ascii="Segoe UI Semilight" w:hAnsi="Segoe UI Semilight" w:cs="Segoe UI Semilight"/>
+          <w:sz w:val="24"/>
+          <w:szCs w:val="24"/>
+        </w:rPr>
+        <w:t xml:space="preserve"> This requires text analysis, topic modeling, and keyword extraction.</w:t>
       </w:r>
     </w:p>
     <w:p>
@@ -479,6 +553,7 @@
           <w:sz w:val="24"/>
           <w:szCs w:val="24"/>
         </w:rPr>
+        <w:lastRenderedPageBreak/>
         <w:t>Letter Detection</w:t>
       </w:r>
     </w:p>
@@ -1207,7 +1282,6 @@
   <w:style w:type="character" w:default="1" w:styleId="DefaultParagraphFont">
     <w:name w:val="Default Paragraph Font"/>
     <w:uiPriority w:val="1"/>
-    <w:semiHidden/>
     <w:unhideWhenUsed/>
   </w:style>
   <w:style w:type="table" w:default="1" w:styleId="TableNormal">

</xml_diff>